<commit_message>
Ajustes no documento de revisão
</commit_message>
<xml_diff>
--- a/Projeto final/documentacao/uml/revisao.docx
+++ b/Projeto final/documentacao/uml/revisao.docx
@@ -15,6 +15,22 @@
         <w:gridCol w:w="1699"/>
         <w:gridCol w:w="1699"/>
       </w:tblGrid>
+      <w:tr>
+        <w:tc>
+          <w:tcPr>
+            <w:tcW w:w="8494" w:type="dxa"/>
+            <w:gridSpan w:val="5"/>
+          </w:tcPr>
+          <w:p>
+            <w:pPr>
+              <w:jc w:val="center"/>
+            </w:pPr>
+            <w:r>
+              <w:t>CONTROLE DE REVISÃO</w:t>
+            </w:r>
+          </w:p>
+        </w:tc>
+      </w:tr>
       <w:tr>
         <w:tc>
           <w:tcPr>
@@ -68,10 +84,7 @@
         </w:tc>
       </w:tr>
     </w:tbl>
-    <w:p>
-      <w:bookmarkStart w:id="0" w:name="_GoBack"/>
-      <w:bookmarkEnd w:id="0"/>
-    </w:p>
+    <w:p/>
     <w:sectPr>
       <w:pgSz w:w="11906" w:h="16838"/>
       <w:pgMar w:top="1417" w:right="1701" w:bottom="1417" w:left="1701" w:header="708" w:footer="708" w:gutter="0"/>

</xml_diff>